<commit_message>
Hotel and Car Booking System
</commit_message>
<xml_diff>
--- a/Mid Project Report .docx
+++ b/Mid Project Report .docx
@@ -421,77 +421,41 @@
       <w:r>
         <w:rPr>
           <w:rFonts w:ascii="Times New Roman" w:hAnsi="Times New Roman" w:cs="Times New Roman"/>
-          <w:sz w:val="36"/>
-          <w:szCs w:val="24"/>
-        </w:rPr>
-        <w:t>Hotel &amp; Car Booking system</w:t>
-      </w:r>
-    </w:p>
-    <w:p>
-      <w:pPr>
-        <w:spacing w:after="0" w:line="240" w:lineRule="auto"/>
-        <w:contextualSpacing/>
-        <w:rPr>
-          <w:rFonts w:ascii="Times New Roman" w:hAnsi="Times New Roman" w:cs="Times New Roman"/>
           <w:color w:val="FF0000"/>
           <w:sz w:val="36"/>
           <w:szCs w:val="24"/>
         </w:rPr>
-      </w:pPr>
-      <w:r>
+        <w:t>Hotel &amp; Car Booking system</w:t>
+      </w:r>
+    </w:p>
+    <w:p>
+      <w:pPr>
+        <w:spacing w:after="0" w:line="240" w:lineRule="auto"/>
+        <w:contextualSpacing/>
         <w:rPr>
           <w:rFonts w:ascii="Times New Roman" w:hAnsi="Times New Roman" w:cs="Times New Roman"/>
           <w:color w:val="00B0F0"/>
           <w:sz w:val="36"/>
           <w:szCs w:val="24"/>
         </w:rPr>
-        <w:t xml:space="preserve">Section: </w:t>
-      </w:r>
-      <w:r>
-        <w:rPr>
-          <w:rFonts w:ascii="Times New Roman" w:hAnsi="Times New Roman" w:cs="Times New Roman"/>
-          <w:sz w:val="36"/>
-          <w:szCs w:val="24"/>
-        </w:rPr>
-        <w:t>C</w:t>
-      </w:r>
-    </w:p>
-    <w:p>
-      <w:pPr>
-        <w:spacing w:after="0" w:line="240" w:lineRule="auto"/>
-        <w:contextualSpacing/>
+      </w:pPr>
+      <w:r>
         <w:rPr>
           <w:rFonts w:ascii="Times New Roman" w:hAnsi="Times New Roman" w:cs="Times New Roman"/>
           <w:color w:val="00B0F0"/>
           <w:sz w:val="36"/>
           <w:szCs w:val="24"/>
         </w:rPr>
-      </w:pPr>
-      <w:r>
-        <w:rPr>
-          <w:rFonts w:ascii="Times New Roman" w:hAnsi="Times New Roman" w:cs="Times New Roman"/>
-          <w:color w:val="00B0F0"/>
+        <w:t xml:space="preserve">Section: </w:t>
+      </w:r>
+      <w:r>
+        <w:rPr>
+          <w:rFonts w:ascii="Times New Roman" w:hAnsi="Times New Roman" w:cs="Times New Roman"/>
+          <w:color w:val="FF0000"/>
           <w:sz w:val="36"/>
           <w:szCs w:val="24"/>
         </w:rPr>
-        <w:t>Group No:</w:t>
-      </w:r>
-      <w:r>
-        <w:rPr>
-          <w:rFonts w:ascii="Times New Roman" w:hAnsi="Times New Roman" w:cs="Times New Roman"/>
-          <w:color w:val="00B0F0"/>
-          <w:sz w:val="36"/>
-          <w:szCs w:val="24"/>
-        </w:rPr>
-        <w:t xml:space="preserve"> </w:t>
-      </w:r>
-      <w:r>
-        <w:rPr>
-          <w:rFonts w:ascii="Times New Roman" w:hAnsi="Times New Roman" w:cs="Times New Roman"/>
-          <w:sz w:val="36"/>
-          <w:szCs w:val="24"/>
-        </w:rPr>
-        <w:t>04</w:t>
+        <w:t>C</w:t>
       </w:r>
     </w:p>
     <w:p>
@@ -900,35 +864,51 @@
           <w:sz w:val="28"/>
           <w:szCs w:val="24"/>
         </w:rPr>
+        <w:t>I</w:t>
+      </w:r>
+      <w:r>
+        <w:rPr>
+          <w:rFonts w:ascii="Times New Roman" w:hAnsi="Times New Roman" w:cs="Times New Roman"/>
+          <w:sz w:val="28"/>
+          <w:szCs w:val="24"/>
+        </w:rPr>
+        <w:t>ntroduction:</w:t>
+      </w:r>
+    </w:p>
+    <w:p>
+      <w:pPr>
+        <w:spacing w:after="0" w:line="240" w:lineRule="auto"/>
+        <w:contextualSpacing/>
+        <w:rPr>
+          <w:rFonts w:ascii="Times New Roman" w:hAnsi="Times New Roman" w:cs="Times New Roman"/>
+          <w:sz w:val="28"/>
+          <w:szCs w:val="24"/>
+        </w:rPr>
+      </w:pPr>
+      <w:r>
+        <w:rPr>
+          <w:rFonts w:ascii="Times New Roman" w:hAnsi="Times New Roman" w:cs="Times New Roman"/>
+          <w:sz w:val="28"/>
+          <w:szCs w:val="24"/>
+        </w:rPr>
         <w:lastRenderedPageBreak/>
-        <w:t>I</w:t>
-      </w:r>
-      <w:r>
-        <w:rPr>
-          <w:rFonts w:ascii="Times New Roman" w:hAnsi="Times New Roman" w:cs="Times New Roman"/>
-          <w:sz w:val="28"/>
-          <w:szCs w:val="24"/>
-        </w:rPr>
-        <w:t>ntroduction:</w:t>
-      </w:r>
-    </w:p>
-    <w:p>
-      <w:pPr>
-        <w:spacing w:after="0" w:line="240" w:lineRule="auto"/>
-        <w:contextualSpacing/>
-        <w:rPr>
-          <w:rFonts w:ascii="Times New Roman" w:hAnsi="Times New Roman" w:cs="Times New Roman"/>
-          <w:sz w:val="28"/>
-          <w:szCs w:val="24"/>
-        </w:rPr>
-      </w:pPr>
-      <w:r>
-        <w:rPr>
-          <w:rFonts w:ascii="Times New Roman" w:hAnsi="Times New Roman" w:cs="Times New Roman"/>
-          <w:sz w:val="28"/>
-          <w:szCs w:val="24"/>
-        </w:rPr>
-        <w:t>We are carrying out this project to create an organized and user-friendly platform for travelers. The goal of our project is to simply travel by providing an efficient and integrated platform where user can book accommodation, rent cars and buy bus tickets according to their needs while also providing a well-managed platform for the service owners to manage their services.</w:t>
+        <w:t>We are carrying out this project to create an organized and user-friendly platform for travelers. The goal of our project is to simply travel by providing an efficient and integrated platform where user can book accommodation</w:t>
+      </w:r>
+      <w:r>
+        <w:rPr>
+          <w:rFonts w:ascii="Times New Roman" w:hAnsi="Times New Roman" w:cs="Times New Roman"/>
+          <w:sz w:val="28"/>
+          <w:szCs w:val="24"/>
+        </w:rPr>
+        <w:t xml:space="preserve"> and </w:t>
+      </w:r>
+      <w:r>
+        <w:rPr>
+          <w:rFonts w:ascii="Times New Roman" w:hAnsi="Times New Roman" w:cs="Times New Roman"/>
+          <w:sz w:val="28"/>
+          <w:szCs w:val="24"/>
+        </w:rPr>
+        <w:t>rent cars according to their needs while also providing a well-managed platform for the service owners to manage their services.</w:t>
       </w:r>
     </w:p>
     <w:p>
@@ -1003,7 +983,49 @@
           <w:sz w:val="28"/>
           <w:szCs w:val="28"/>
         </w:rPr>
-        <w:t>. On the other hand, bdtickets.com is an online Bangladeshi platform to buy bus/plane/launch tickets. In Booking.com, the user logs in where he/she can search for a hotel room with their desired requirements and book it for their favorable date. He/she can also rent a car through that website based on their needs. In bdtickets.com, the user can buy a ticket by entering their destination and time from their desired location and can buy it instantly after completing online payment. In this project we combined the functions and features of both website for example the book a room feature from booking.com and buy a bus ticket from bdtickets.com which will simultaneously be available in our website. Our aim is to make it easier for travelers to travel and get all the necessary features in one website, hence the combination of this features.</w:t>
+        <w:t xml:space="preserve">. On the other hand, bdtickets.com is an online Bangladeshi platform to buy bus/plane/launch tickets. In Booking.com, the user logs in where he/she can search for a hotel room with their desired requirements and book it for their favorable date. He/she can also rent a car through that website based on their needs. In bdtickets.com, the user can buy a ticket by entering their destination and time from their desired location and can buy it instantly after completing online payment. In this project we combined the functions and features of both </w:t>
+      </w:r>
+      <w:r>
+        <w:rPr>
+          <w:rFonts w:ascii="Times New Roman" w:hAnsi="Times New Roman" w:cs="Times New Roman"/>
+          <w:sz w:val="28"/>
+          <w:szCs w:val="28"/>
+        </w:rPr>
+        <w:t>websites,</w:t>
+      </w:r>
+      <w:r>
+        <w:rPr>
+          <w:rFonts w:ascii="Times New Roman" w:hAnsi="Times New Roman" w:cs="Times New Roman"/>
+          <w:sz w:val="28"/>
+          <w:szCs w:val="28"/>
+        </w:rPr>
+        <w:t xml:space="preserve"> </w:t>
+      </w:r>
+      <w:proofErr w:type="spellStart"/>
+      <w:r>
+        <w:rPr>
+          <w:rFonts w:ascii="Times New Roman" w:hAnsi="Times New Roman" w:cs="Times New Roman"/>
+          <w:sz w:val="28"/>
+          <w:szCs w:val="28"/>
+        </w:rPr>
+        <w:t>F</w:t>
+      </w:r>
+      <w:r>
+        <w:rPr>
+          <w:rFonts w:ascii="Times New Roman" w:hAnsi="Times New Roman" w:cs="Times New Roman"/>
+          <w:sz w:val="28"/>
+          <w:szCs w:val="28"/>
+        </w:rPr>
+        <w:t>for</w:t>
+      </w:r>
+      <w:proofErr w:type="spellEnd"/>
+      <w:r>
+        <w:rPr>
+          <w:rFonts w:ascii="Times New Roman" w:hAnsi="Times New Roman" w:cs="Times New Roman"/>
+          <w:sz w:val="28"/>
+          <w:szCs w:val="28"/>
+        </w:rPr>
+        <w:t xml:space="preserve"> example the book a room feature from booking.com and buy a bus ticket from bdtickets.com which will simultaneously be available in our website. Our aim is to make it easier for travelers to travel and get all the necessary features in one website, hence the combination of this features.</w:t>
       </w:r>
     </w:p>
     <w:p>
@@ -1105,7 +1127,15 @@
           <w:sz w:val="28"/>
           <w:szCs w:val="28"/>
         </w:rPr>
-        <w:t>n-</w:t>
+        <w:t>4</w:t>
+      </w:r>
+      <w:r>
+        <w:rPr>
+          <w:rFonts w:ascii="Times New Roman" w:hAnsi="Times New Roman" w:cs="Times New Roman"/>
+          <w:sz w:val="28"/>
+          <w:szCs w:val="28"/>
+        </w:rPr>
+        <w:t>-</w:t>
       </w:r>
       <w:r>
         <w:rPr>
@@ -1426,7 +1456,6 @@
           <w:sz w:val="28"/>
           <w:szCs w:val="28"/>
         </w:rPr>
-        <w:lastRenderedPageBreak/>
         <w:t>Booking History</w:t>
       </w:r>
     </w:p>
@@ -1473,6 +1502,7 @@
           <w:sz w:val="28"/>
           <w:szCs w:val="28"/>
         </w:rPr>
+        <w:lastRenderedPageBreak/>
         <w:t>Profile Management</w:t>
       </w:r>
     </w:p>
@@ -1683,15 +1713,7 @@
           <w:sz w:val="28"/>
           <w:szCs w:val="28"/>
         </w:rPr>
-        <w:t>Car</w:t>
-      </w:r>
-      <w:r>
-        <w:rPr>
-          <w:rFonts w:ascii="Times New Roman" w:hAnsi="Times New Roman" w:cs="Times New Roman"/>
-          <w:sz w:val="28"/>
-          <w:szCs w:val="28"/>
-        </w:rPr>
-        <w:t xml:space="preserve"> Owner</w:t>
+        <w:t>Car Owner</w:t>
       </w:r>
       <w:r>
         <w:rPr>
@@ -1733,15 +1755,7 @@
           <w:sz w:val="28"/>
           <w:szCs w:val="28"/>
         </w:rPr>
-        <w:t>Car</w:t>
-      </w:r>
-      <w:r>
-        <w:rPr>
-          <w:rFonts w:ascii="Times New Roman" w:hAnsi="Times New Roman" w:cs="Times New Roman"/>
-          <w:sz w:val="28"/>
-          <w:szCs w:val="28"/>
-        </w:rPr>
-        <w:t xml:space="preserve"> Management</w:t>
+        <w:t>Car Management</w:t>
       </w:r>
     </w:p>
     <w:p>
@@ -1764,15 +1778,7 @@
           <w:sz w:val="28"/>
           <w:szCs w:val="28"/>
         </w:rPr>
-        <w:t xml:space="preserve">Car </w:t>
-      </w:r>
-      <w:r>
-        <w:rPr>
-          <w:rFonts w:ascii="Times New Roman" w:hAnsi="Times New Roman" w:cs="Times New Roman"/>
-          <w:sz w:val="28"/>
-          <w:szCs w:val="28"/>
-        </w:rPr>
-        <w:t>Booking Management</w:t>
+        <w:t>Car Booking Management</w:t>
       </w:r>
     </w:p>
     <w:p>
@@ -1795,15 +1801,7 @@
           <w:sz w:val="28"/>
           <w:szCs w:val="28"/>
         </w:rPr>
-        <w:t xml:space="preserve">Car </w:t>
-      </w:r>
-      <w:r>
-        <w:rPr>
-          <w:rFonts w:ascii="Times New Roman" w:hAnsi="Times New Roman" w:cs="Times New Roman"/>
-          <w:sz w:val="28"/>
-          <w:szCs w:val="28"/>
-        </w:rPr>
-        <w:t>Booking Cancellation</w:t>
+        <w:t>Car Booking Cancellation</w:t>
       </w:r>
     </w:p>
     <w:p>
@@ -1826,15 +1824,7 @@
           <w:sz w:val="28"/>
           <w:szCs w:val="28"/>
         </w:rPr>
-        <w:t>Car</w:t>
-      </w:r>
-      <w:r>
-        <w:rPr>
-          <w:rFonts w:ascii="Times New Roman" w:hAnsi="Times New Roman" w:cs="Times New Roman"/>
-          <w:sz w:val="28"/>
-          <w:szCs w:val="28"/>
-        </w:rPr>
-        <w:t xml:space="preserve"> Booking Confirmation</w:t>
+        <w:t>Car Booking Confirmation</w:t>
       </w:r>
     </w:p>
     <w:p>
@@ -2172,6 +2162,7 @@
         <w:rPr>
           <w:noProof/>
         </w:rPr>
+        <w:lastRenderedPageBreak/>
         <w:drawing>
           <wp:inline distT="0" distB="0" distL="0" distR="0" wp14:anchorId="76A25517" wp14:editId="11EB2E5E">
             <wp:extent cx="6646545" cy="5006340"/>
@@ -2379,6 +2370,7 @@
         </w:rPr>
         <w:tab/>
       </w:r>
+      <w:proofErr w:type="spellStart"/>
       <w:r>
         <w:rPr>
           <w:rFonts w:ascii="Times New Roman" w:hAnsi="Times New Roman" w:cs="Times New Roman"/>
@@ -2387,112 +2379,112 @@
         </w:rPr>
         <w:t>Xampp</w:t>
       </w:r>
-    </w:p>
-    <w:p>
-      <w:pPr>
-        <w:spacing w:after="0" w:line="240" w:lineRule="auto"/>
-        <w:contextualSpacing/>
-        <w:rPr>
-          <w:rFonts w:ascii="Times New Roman" w:hAnsi="Times New Roman" w:cs="Times New Roman"/>
-          <w:sz w:val="28"/>
-          <w:szCs w:val="28"/>
-        </w:rPr>
-      </w:pPr>
-    </w:p>
-    <w:p>
-      <w:pPr>
-        <w:spacing w:after="0" w:line="240" w:lineRule="auto"/>
-        <w:contextualSpacing/>
-        <w:rPr>
-          <w:rFonts w:ascii="Times New Roman" w:hAnsi="Times New Roman" w:cs="Times New Roman"/>
-          <w:sz w:val="28"/>
-          <w:szCs w:val="28"/>
-        </w:rPr>
-      </w:pPr>
-    </w:p>
-    <w:p>
-      <w:pPr>
-        <w:spacing w:after="0" w:line="240" w:lineRule="auto"/>
-        <w:contextualSpacing/>
-        <w:rPr>
-          <w:rFonts w:ascii="Times New Roman" w:hAnsi="Times New Roman" w:cs="Times New Roman"/>
-          <w:sz w:val="28"/>
-          <w:szCs w:val="28"/>
-        </w:rPr>
-      </w:pPr>
-    </w:p>
-    <w:p>
-      <w:pPr>
-        <w:spacing w:after="0" w:line="240" w:lineRule="auto"/>
-        <w:contextualSpacing/>
-        <w:rPr>
-          <w:rFonts w:ascii="Times New Roman" w:hAnsi="Times New Roman" w:cs="Times New Roman"/>
-          <w:sz w:val="28"/>
-          <w:szCs w:val="28"/>
-        </w:rPr>
-      </w:pPr>
-    </w:p>
-    <w:p>
-      <w:pPr>
-        <w:spacing w:after="0" w:line="240" w:lineRule="auto"/>
-        <w:contextualSpacing/>
-        <w:rPr>
-          <w:rFonts w:ascii="Times New Roman" w:hAnsi="Times New Roman" w:cs="Times New Roman"/>
-          <w:sz w:val="28"/>
-          <w:szCs w:val="28"/>
-        </w:rPr>
-      </w:pPr>
-    </w:p>
-    <w:p>
-      <w:pPr>
-        <w:spacing w:after="0" w:line="240" w:lineRule="auto"/>
-        <w:contextualSpacing/>
-        <w:rPr>
-          <w:rFonts w:ascii="Times New Roman" w:hAnsi="Times New Roman" w:cs="Times New Roman"/>
-          <w:sz w:val="28"/>
-          <w:szCs w:val="28"/>
-        </w:rPr>
-      </w:pPr>
-    </w:p>
-    <w:p>
-      <w:pPr>
-        <w:spacing w:after="0" w:line="240" w:lineRule="auto"/>
-        <w:contextualSpacing/>
-        <w:rPr>
-          <w:rFonts w:ascii="Times New Roman" w:hAnsi="Times New Roman" w:cs="Times New Roman"/>
-          <w:sz w:val="28"/>
-          <w:szCs w:val="28"/>
-        </w:rPr>
-      </w:pPr>
-    </w:p>
-    <w:p>
-      <w:pPr>
-        <w:spacing w:after="0" w:line="240" w:lineRule="auto"/>
-        <w:contextualSpacing/>
-        <w:rPr>
-          <w:rFonts w:ascii="Times New Roman" w:hAnsi="Times New Roman" w:cs="Times New Roman"/>
-          <w:sz w:val="28"/>
-          <w:szCs w:val="28"/>
-        </w:rPr>
-      </w:pPr>
-    </w:p>
-    <w:p>
-      <w:pPr>
-        <w:spacing w:after="0" w:line="240" w:lineRule="auto"/>
-        <w:contextualSpacing/>
-        <w:rPr>
-          <w:rFonts w:ascii="Times New Roman" w:hAnsi="Times New Roman" w:cs="Times New Roman"/>
-          <w:sz w:val="28"/>
-          <w:szCs w:val="28"/>
-        </w:rPr>
-      </w:pPr>
-      <w:r>
-        <w:rPr>
-          <w:rFonts w:ascii="Times New Roman" w:hAnsi="Times New Roman" w:cs="Times New Roman"/>
-          <w:sz w:val="28"/>
-          <w:szCs w:val="28"/>
-        </w:rPr>
-        <w:lastRenderedPageBreak/>
+      <w:proofErr w:type="spellEnd"/>
+    </w:p>
+    <w:p>
+      <w:pPr>
+        <w:spacing w:after="0" w:line="240" w:lineRule="auto"/>
+        <w:contextualSpacing/>
+        <w:rPr>
+          <w:rFonts w:ascii="Times New Roman" w:hAnsi="Times New Roman" w:cs="Times New Roman"/>
+          <w:sz w:val="28"/>
+          <w:szCs w:val="28"/>
+        </w:rPr>
+      </w:pPr>
+    </w:p>
+    <w:p>
+      <w:pPr>
+        <w:spacing w:after="0" w:line="240" w:lineRule="auto"/>
+        <w:contextualSpacing/>
+        <w:rPr>
+          <w:rFonts w:ascii="Times New Roman" w:hAnsi="Times New Roman" w:cs="Times New Roman"/>
+          <w:sz w:val="28"/>
+          <w:szCs w:val="28"/>
+        </w:rPr>
+      </w:pPr>
+    </w:p>
+    <w:p>
+      <w:pPr>
+        <w:spacing w:after="0" w:line="240" w:lineRule="auto"/>
+        <w:contextualSpacing/>
+        <w:rPr>
+          <w:rFonts w:ascii="Times New Roman" w:hAnsi="Times New Roman" w:cs="Times New Roman"/>
+          <w:sz w:val="28"/>
+          <w:szCs w:val="28"/>
+        </w:rPr>
+      </w:pPr>
+    </w:p>
+    <w:p>
+      <w:pPr>
+        <w:spacing w:after="0" w:line="240" w:lineRule="auto"/>
+        <w:contextualSpacing/>
+        <w:rPr>
+          <w:rFonts w:ascii="Times New Roman" w:hAnsi="Times New Roman" w:cs="Times New Roman"/>
+          <w:sz w:val="28"/>
+          <w:szCs w:val="28"/>
+        </w:rPr>
+      </w:pPr>
+    </w:p>
+    <w:p>
+      <w:pPr>
+        <w:spacing w:after="0" w:line="240" w:lineRule="auto"/>
+        <w:contextualSpacing/>
+        <w:rPr>
+          <w:rFonts w:ascii="Times New Roman" w:hAnsi="Times New Roman" w:cs="Times New Roman"/>
+          <w:sz w:val="28"/>
+          <w:szCs w:val="28"/>
+        </w:rPr>
+      </w:pPr>
+    </w:p>
+    <w:p>
+      <w:pPr>
+        <w:spacing w:after="0" w:line="240" w:lineRule="auto"/>
+        <w:contextualSpacing/>
+        <w:rPr>
+          <w:rFonts w:ascii="Times New Roman" w:hAnsi="Times New Roman" w:cs="Times New Roman"/>
+          <w:sz w:val="28"/>
+          <w:szCs w:val="28"/>
+        </w:rPr>
+      </w:pPr>
+    </w:p>
+    <w:p>
+      <w:pPr>
+        <w:spacing w:after="0" w:line="240" w:lineRule="auto"/>
+        <w:contextualSpacing/>
+        <w:rPr>
+          <w:rFonts w:ascii="Times New Roman" w:hAnsi="Times New Roman" w:cs="Times New Roman"/>
+          <w:sz w:val="28"/>
+          <w:szCs w:val="28"/>
+        </w:rPr>
+      </w:pPr>
+    </w:p>
+    <w:p>
+      <w:pPr>
+        <w:spacing w:after="0" w:line="240" w:lineRule="auto"/>
+        <w:contextualSpacing/>
+        <w:rPr>
+          <w:rFonts w:ascii="Times New Roman" w:hAnsi="Times New Roman" w:cs="Times New Roman"/>
+          <w:sz w:val="28"/>
+          <w:szCs w:val="28"/>
+        </w:rPr>
+      </w:pPr>
+    </w:p>
+    <w:p>
+      <w:pPr>
+        <w:spacing w:after="0" w:line="240" w:lineRule="auto"/>
+        <w:contextualSpacing/>
+        <w:rPr>
+          <w:rFonts w:ascii="Times New Roman" w:hAnsi="Times New Roman" w:cs="Times New Roman"/>
+          <w:sz w:val="28"/>
+          <w:szCs w:val="28"/>
+        </w:rPr>
+      </w:pPr>
+      <w:r>
+        <w:rPr>
+          <w:rFonts w:ascii="Times New Roman" w:hAnsi="Times New Roman" w:cs="Times New Roman"/>
+          <w:sz w:val="28"/>
+          <w:szCs w:val="28"/>
+        </w:rPr>
         <w:t>System Images against the Specification</w:t>
       </w:r>
       <w:r>
@@ -2681,7 +2673,25 @@
           <w:sz w:val="28"/>
           <w:szCs w:val="28"/>
         </w:rPr>
-        <w:t>Based on the search results if user selects a hotel or car, can see the details and proceed to book.</w:t>
+        <w:t xml:space="preserve">Based on the search results if user selects a hotel or car, can see the </w:t>
+      </w:r>
+      <w:proofErr w:type="gramStart"/>
+      <w:r>
+        <w:rPr>
+          <w:rFonts w:ascii="Times New Roman" w:hAnsi="Times New Roman" w:cs="Times New Roman"/>
+          <w:sz w:val="28"/>
+          <w:szCs w:val="28"/>
+        </w:rPr>
+        <w:t>details</w:t>
+      </w:r>
+      <w:proofErr w:type="gramEnd"/>
+      <w:r>
+        <w:rPr>
+          <w:rFonts w:ascii="Times New Roman" w:hAnsi="Times New Roman" w:cs="Times New Roman"/>
+          <w:sz w:val="28"/>
+          <w:szCs w:val="28"/>
+        </w:rPr>
+        <w:t xml:space="preserve"> and proceed to book.</w:t>
       </w:r>
     </w:p>
     <w:p>
@@ -2928,6 +2938,7 @@
       <w:r>
         <w:rPr>
           <w:rFonts w:ascii="Times New Roman" w:hAnsi="Times New Roman" w:cs="Times New Roman"/>
+          <w:noProof/>
           <w:sz w:val="28"/>
           <w:szCs w:val="28"/>
         </w:rPr>
@@ -3203,15 +3214,49 @@
           <w:sz w:val="28"/>
           <w:szCs w:val="28"/>
         </w:rPr>
-        <w:t>Our project meets the increasing demand for efficient travel planning in modern society and environment where everything is fast-</w:t>
-      </w:r>
-      <w:r>
-        <w:rPr>
-          <w:rFonts w:ascii="Times New Roman" w:hAnsi="Times New Roman" w:cs="Times New Roman"/>
-          <w:sz w:val="28"/>
-          <w:szCs w:val="28"/>
-        </w:rPr>
-        <w:t>paced. As important services such as hotel booking, car rentals, and bus ticket purchasing are into one platform it directly impacts on how people plan and experience travel. Moreover, it</w:t>
+        <w:t>Our project meets the increasing demand for efficient travel planning in modern society and environment where everything is </w:t>
+      </w:r>
+      <w:r>
+        <w:rPr>
+          <w:rFonts w:ascii="Times New Roman" w:hAnsi="Times New Roman" w:cs="Times New Roman"/>
+          <w:sz w:val="28"/>
+          <w:szCs w:val="28"/>
+        </w:rPr>
+        <w:t>fast paced</w:t>
+      </w:r>
+      <w:r>
+        <w:rPr>
+          <w:rFonts w:ascii="Times New Roman" w:hAnsi="Times New Roman" w:cs="Times New Roman"/>
+          <w:sz w:val="28"/>
+          <w:szCs w:val="28"/>
+        </w:rPr>
+        <w:t xml:space="preserve">. As important services such as hotel </w:t>
+      </w:r>
+      <w:proofErr w:type="gramStart"/>
+      <w:r>
+        <w:rPr>
+          <w:rFonts w:ascii="Times New Roman" w:hAnsi="Times New Roman" w:cs="Times New Roman"/>
+          <w:sz w:val="28"/>
+          <w:szCs w:val="28"/>
+        </w:rPr>
+        <w:t>booking</w:t>
+      </w:r>
+      <w:proofErr w:type="gramEnd"/>
+      <w:r>
+        <w:rPr>
+          <w:rFonts w:ascii="Times New Roman" w:hAnsi="Times New Roman" w:cs="Times New Roman"/>
+          <w:sz w:val="28"/>
+          <w:szCs w:val="28"/>
+        </w:rPr>
+        <w:t xml:space="preserve"> and </w:t>
+      </w:r>
+      <w:r>
+        <w:rPr>
+          <w:rFonts w:ascii="Times New Roman" w:hAnsi="Times New Roman" w:cs="Times New Roman"/>
+          <w:sz w:val="28"/>
+          <w:szCs w:val="28"/>
+        </w:rPr>
+        <w:t>car rentals are into one platform it directly impacts on how people plan and experience travel. Moreover, it</w:t>
       </w:r>
       <w:r>
         <w:rPr>
@@ -3396,7 +3441,23 @@
           <w:sz w:val="28"/>
           <w:szCs w:val="28"/>
         </w:rPr>
-        <w:t xml:space="preserve"> Future improvements such as: real-time updates on travel regulations, travel by air, international travel expansion, multiple languages additions, mobile accessibility, and increased collaboration with broader range of local and international service partners will be added in order to enrich the user experience.</w:t>
+        <w:t xml:space="preserve"> Future improvements such as: real-time updates on travel regulations, travel by air, international travel expansion, multiple languages additions, mobile accessibility, and increased collaboration with broader range of local and international service partners will be added </w:t>
+      </w:r>
+      <w:r>
+        <w:rPr>
+          <w:rFonts w:ascii="Times New Roman" w:hAnsi="Times New Roman" w:cs="Times New Roman"/>
+          <w:sz w:val="28"/>
+          <w:szCs w:val="28"/>
+        </w:rPr>
+        <w:t>to</w:t>
+      </w:r>
+      <w:r>
+        <w:rPr>
+          <w:rFonts w:ascii="Times New Roman" w:hAnsi="Times New Roman" w:cs="Times New Roman"/>
+          <w:sz w:val="28"/>
+          <w:szCs w:val="28"/>
+        </w:rPr>
+        <w:t xml:space="preserve"> enrich the user experience.</w:t>
       </w:r>
     </w:p>
     <w:p>
@@ -6177,15 +6238,6 @@
 </file>
 
 <file path=customXml/item2.xml><?xml version="1.0" encoding="utf-8"?>
-<?mso-contentType ?>
-<FormTemplates xmlns="http://schemas.microsoft.com/sharepoint/v3/contenttype/forms">
-  <Display>DocumentLibraryForm</Display>
-  <Edit>DocumentLibraryForm</Edit>
-  <New>DocumentLibraryForm</New>
-</FormTemplates>
-</file>
-
-<file path=customXml/item3.xml><?xml version="1.0" encoding="utf-8"?>
 <ct:contentTypeSchema xmlns:ct="http://schemas.microsoft.com/office/2006/metadata/contentType" xmlns:ma="http://schemas.microsoft.com/office/2006/metadata/properties/metaAttributes" ct:_="" ma:_="" ma:contentTypeName="Document" ma:contentTypeID="0x0101000752E87AD2C014438D486E334AC05D66" ma:contentTypeVersion="5" ma:contentTypeDescription="Create a new document." ma:contentTypeScope="" ma:versionID="57125ad74032c1cf8fc0c74fa62931d6">
   <xsd:schema xmlns:xsd="http://www.w3.org/2001/XMLSchema" xmlns:xs="http://www.w3.org/2001/XMLSchema" xmlns:p="http://schemas.microsoft.com/office/2006/metadata/properties" xmlns:ns2="3e5721d0-46bd-42ad-9b8e-b7314e8e47a4" xmlns:ns3="30c5d3db-763e-47de-8b3c-434be35ed075" targetNamespace="http://schemas.microsoft.com/office/2006/metadata/properties" ma:root="true" ma:fieldsID="ecddd0d3129ddd6c404764b1c5fd2410" ns2:_="" ns3:_="">
     <xsd:import namespace="3e5721d0-46bd-42ad-9b8e-b7314e8e47a4"/>
@@ -6356,6 +6408,15 @@
 </ct:contentTypeSchema>
 </file>
 
+<file path=customXml/item3.xml><?xml version="1.0" encoding="utf-8"?>
+<?mso-contentType ?>
+<FormTemplates xmlns="http://schemas.microsoft.com/sharepoint/v3/contenttype/forms">
+  <Display>DocumentLibraryForm</Display>
+  <Edit>DocumentLibraryForm</Edit>
+  <New>DocumentLibraryForm</New>
+</FormTemplates>
+</file>
+
 <file path=customXml/itemProps1.xml><?xml version="1.0" encoding="utf-8"?>
 <ds:datastoreItem xmlns:ds="http://schemas.openxmlformats.org/officeDocument/2006/customXml" ds:itemID="{E2BA5230-1DA2-41F6-9FFB-F76D2B0CC83D}">
   <ds:schemaRefs>
@@ -6366,14 +6427,6 @@
 </file>
 
 <file path=customXml/itemProps2.xml><?xml version="1.0" encoding="utf-8"?>
-<ds:datastoreItem xmlns:ds="http://schemas.openxmlformats.org/officeDocument/2006/customXml" ds:itemID="{F5062CFD-1674-4F5C-A516-FD48BBDC9594}">
-  <ds:schemaRefs>
-    <ds:schemaRef ds:uri="http://schemas.microsoft.com/sharepoint/v3/contenttype/forms"/>
-  </ds:schemaRefs>
-</ds:datastoreItem>
-</file>
-
-<file path=customXml/itemProps3.xml><?xml version="1.0" encoding="utf-8"?>
 <ds:datastoreItem xmlns:ds="http://schemas.openxmlformats.org/officeDocument/2006/customXml" ds:itemID="{C022FF61-21AF-4DBB-BBDC-4FC75EBD57DE}">
   <ds:schemaRefs>
     <ds:schemaRef ds:uri="http://schemas.microsoft.com/office/2006/metadata/contentType"/>
@@ -6390,4 +6443,12 @@
     <ds:schemaRef ds:uri="http://schemas.microsoft.com/internal/obd"/>
   </ds:schemaRefs>
 </ds:datastoreItem>
+</file>
+
+<file path=customXml/itemProps3.xml><?xml version="1.0" encoding="utf-8"?>
+<ds:datastoreItem xmlns:ds="http://schemas.openxmlformats.org/officeDocument/2006/customXml" ds:itemID="{F5062CFD-1674-4F5C-A516-FD48BBDC9594}">
+  <ds:schemaRefs>
+    <ds:schemaRef ds:uri="http://schemas.microsoft.com/sharepoint/v3/contenttype/forms"/>
+  </ds:schemaRefs>
+</ds:datastoreItem>
 </file>
</xml_diff>